<commit_message>
added some more dialogue pairs -T
</commit_message>
<xml_diff>
--- a/com/fishteam/trollbot/dictionary bot.docx
+++ b/com/fishteam/trollbot/dictionary bot.docx
@@ -1941,8 +1941,6 @@
               </w:rPr>
               <w:t>Ба… й…</w:t>
             </w:r>
-            <w:bookmarkStart w:id="0" w:name="_GoBack"/>
-            <w:bookmarkEnd w:id="0"/>
           </w:p>
         </w:tc>
       </w:tr>
@@ -2373,6 +2371,7 @@
             <w:pPr>
               <w:rPr>
                 <w:rFonts w:cstheme="minorHAnsi"/>
+                <w:lang w:val="ru-RU"/>
               </w:rPr>
             </w:pPr>
             <w:r>
@@ -2380,6 +2379,33 @@
                 <w:rFonts w:cstheme="minorHAnsi"/>
               </w:rPr>
               <w:t>А тебе ніхто не питав, йолопе.</w:t>
+            </w:r>
+            <w:r>
+              <w:rPr>
+                <w:rFonts w:cstheme="minorHAnsi"/>
+              </w:rPr>
+              <w:t xml:space="preserve"> І взагалі сам ти </w:t>
+            </w:r>
+            <w:r>
+              <w:rPr>
+                <w:rFonts w:cstheme="minorHAnsi" w:hint="eastAsia"/>
+                <w:lang w:val="ru-RU"/>
+              </w:rPr>
+              <w:t>[</w:t>
+            </w:r>
+            <w:r>
+              <w:rPr>
+                <w:rFonts w:cstheme="minorHAnsi"/>
+                <w:lang w:val="ru-RU"/>
+              </w:rPr>
+              <w:t>*</w:t>
+            </w:r>
+            <w:r>
+              <w:rPr>
+                <w:rFonts w:cstheme="minorHAnsi" w:hint="eastAsia"/>
+                <w:lang w:val="ru-RU"/>
+              </w:rPr>
+              <w:t>]</w:t>
             </w:r>
           </w:p>
         </w:tc>
@@ -5364,6 +5390,1170 @@
       <w:pPr>
         <w:rPr>
           <w:rFonts w:cstheme="minorHAnsi"/>
+        </w:rPr>
+      </w:pPr>
+    </w:p>
+    <w:p>
+      <w:pPr>
+        <w:rPr>
+          <w:rFonts w:cstheme="minorHAnsi"/>
+        </w:rPr>
+      </w:pPr>
+      <w:r>
+        <w:rPr>
+          <w:rFonts w:cstheme="minorHAnsi"/>
+        </w:rPr>
+        <w:t xml:space="preserve">А: </w:t>
+      </w:r>
+      <w:r>
+        <w:rPr>
+          <w:rFonts w:eastAsia="Times New Roman" w:cstheme="minorHAnsi"/>
+        </w:rPr>
+        <w:t>"</w:t>
+      </w:r>
+      <w:r>
+        <w:rPr>
+          <w:rFonts w:cstheme="minorHAnsi"/>
+        </w:rPr>
+        <w:t>[*]</w:t>
+      </w:r>
+      <w:r>
+        <w:rPr>
+          <w:rFonts w:eastAsia="Times New Roman" w:cstheme="minorHAnsi"/>
+        </w:rPr>
+        <w:t>"</w:t>
+      </w:r>
+    </w:p>
+    <w:p>
+      <w:pPr>
+        <w:rPr>
+          <w:rFonts w:cstheme="minorHAnsi"/>
+        </w:rPr>
+      </w:pPr>
+      <w:r>
+        <w:rPr>
+          <w:rFonts w:cstheme="minorHAnsi"/>
+          <w:lang w:val="en-US"/>
+        </w:rPr>
+        <w:t>B</w:t>
+      </w:r>
+      <w:r>
+        <w:rPr>
+          <w:rFonts w:cstheme="minorHAnsi"/>
+        </w:rPr>
+        <w:t>:</w:t>
+      </w:r>
+    </w:p>
+    <w:tbl>
+      <w:tblPr>
+        <w:tblStyle w:val="a3"/>
+        <w:tblW w:w="9629" w:type="dxa"/>
+        <w:tblLook w:val="04A0" w:firstRow="1" w:lastRow="0" w:firstColumn="1" w:lastColumn="0" w:noHBand="0" w:noVBand="1"/>
+      </w:tblPr>
+      <w:tblGrid>
+        <w:gridCol w:w="1804"/>
+        <w:gridCol w:w="743"/>
+        <w:gridCol w:w="7082"/>
+      </w:tblGrid>
+      <w:tr>
+        <w:tc>
+          <w:tcPr>
+            <w:tcW w:w="1804" w:type="dxa"/>
+          </w:tcPr>
+          <w:p>
+            <w:pPr>
+              <w:rPr>
+                <w:rFonts w:cstheme="minorHAnsi"/>
+              </w:rPr>
+            </w:pPr>
+            <w:r>
+              <w:rPr>
+                <w:rFonts w:cstheme="minorHAnsi"/>
+                <w:lang w:val="en-US"/>
+              </w:rPr>
+              <w:t>Enthusiastic</w:t>
+            </w:r>
+          </w:p>
+        </w:tc>
+        <w:tc>
+          <w:tcPr>
+            <w:tcW w:w="743" w:type="dxa"/>
+          </w:tcPr>
+          <w:p>
+            <w:pPr>
+              <w:jc w:val="center"/>
+              <w:rPr>
+                <w:rFonts w:cstheme="minorHAnsi"/>
+              </w:rPr>
+            </w:pPr>
+            <w:r>
+              <w:rPr>
+                <w:rFonts w:cstheme="minorHAnsi"/>
+              </w:rPr>
+              <w:t>4.0</w:t>
+            </w:r>
+          </w:p>
+        </w:tc>
+        <w:tc>
+          <w:tcPr>
+            <w:tcW w:w="7082" w:type="dxa"/>
+          </w:tcPr>
+          <w:p>
+            <w:pPr>
+              <w:rPr>
+                <w:rFonts w:cstheme="minorHAnsi"/>
+              </w:rPr>
+            </w:pPr>
+            <w:r>
+              <w:rPr>
+                <w:rFonts w:cstheme="minorHAnsi"/>
+              </w:rPr>
+              <w:t>Я взагалі не знаю про що ти, друже! І це офігенно!!!</w:t>
+            </w:r>
+          </w:p>
+        </w:tc>
+      </w:tr>
+      <w:tr>
+        <w:tc>
+          <w:tcPr>
+            <w:tcW w:w="1804" w:type="dxa"/>
+          </w:tcPr>
+          <w:p>
+            <w:pPr>
+              <w:rPr>
+                <w:rFonts w:cstheme="minorHAnsi"/>
+              </w:rPr>
+            </w:pPr>
+            <w:r>
+              <w:rPr>
+                <w:rFonts w:cstheme="minorHAnsi"/>
+                <w:lang w:val="en-US"/>
+              </w:rPr>
+              <w:t>Cheerful</w:t>
+            </w:r>
+          </w:p>
+        </w:tc>
+        <w:tc>
+          <w:tcPr>
+            <w:tcW w:w="743" w:type="dxa"/>
+          </w:tcPr>
+          <w:p>
+            <w:pPr>
+              <w:jc w:val="center"/>
+              <w:rPr>
+                <w:rFonts w:cstheme="minorHAnsi"/>
+              </w:rPr>
+            </w:pPr>
+            <w:r>
+              <w:rPr>
+                <w:rFonts w:cstheme="minorHAnsi"/>
+              </w:rPr>
+              <w:t>3.5</w:t>
+            </w:r>
+          </w:p>
+        </w:tc>
+        <w:tc>
+          <w:tcPr>
+            <w:tcW w:w="7082" w:type="dxa"/>
+          </w:tcPr>
+          <w:p>
+            <w:pPr>
+              <w:rPr>
+                <w:rFonts w:cstheme="minorHAnsi"/>
+              </w:rPr>
+            </w:pPr>
+            <w:r>
+              <w:rPr>
+                <w:rFonts w:cstheme="minorHAnsi"/>
+              </w:rPr>
+              <w:t>Звучить цікаво! Чесно!</w:t>
+            </w:r>
+          </w:p>
+        </w:tc>
+      </w:tr>
+      <w:tr>
+        <w:tc>
+          <w:tcPr>
+            <w:tcW w:w="1804" w:type="dxa"/>
+          </w:tcPr>
+          <w:p>
+            <w:pPr>
+              <w:rPr>
+                <w:rFonts w:cstheme="minorHAnsi"/>
+              </w:rPr>
+            </w:pPr>
+            <w:r>
+              <w:rPr>
+                <w:rFonts w:cstheme="minorHAnsi"/>
+                <w:lang w:val="en-US"/>
+              </w:rPr>
+              <w:t>Conservative</w:t>
+            </w:r>
+          </w:p>
+        </w:tc>
+        <w:tc>
+          <w:tcPr>
+            <w:tcW w:w="743" w:type="dxa"/>
+          </w:tcPr>
+          <w:p>
+            <w:pPr>
+              <w:jc w:val="center"/>
+              <w:rPr>
+                <w:rFonts w:cstheme="minorHAnsi"/>
+              </w:rPr>
+            </w:pPr>
+            <w:r>
+              <w:rPr>
+                <w:rFonts w:cstheme="minorHAnsi"/>
+              </w:rPr>
+              <w:t>3.0</w:t>
+            </w:r>
+          </w:p>
+        </w:tc>
+        <w:tc>
+          <w:tcPr>
+            <w:tcW w:w="7082" w:type="dxa"/>
+          </w:tcPr>
+          <w:p>
+            <w:pPr>
+              <w:rPr>
+                <w:rFonts w:cstheme="minorHAnsi"/>
+              </w:rPr>
+            </w:pPr>
+            <w:r>
+              <w:rPr>
+                <w:rFonts w:cstheme="minorHAnsi"/>
+              </w:rPr>
+              <w:t xml:space="preserve">Не зрозумів взагалі. </w:t>
+            </w:r>
+            <w:r>
+              <w:rPr>
+                <w:rFonts w:cstheme="minorHAnsi"/>
+              </w:rPr>
+              <w:t xml:space="preserve">Що ти мав на увазі під </w:t>
+            </w:r>
+            <w:bookmarkStart w:id="0" w:name="_GoBack"/>
+            <w:bookmarkEnd w:id="0"/>
+            <w:r>
+              <w:rPr>
+                <w:rFonts w:cstheme="minorHAnsi"/>
+              </w:rPr>
+              <w:t>[*]</w:t>
+            </w:r>
+            <w:r>
+              <w:rPr>
+                <w:rFonts w:cstheme="minorHAnsi"/>
+              </w:rPr>
+              <w:t>?</w:t>
+            </w:r>
+          </w:p>
+        </w:tc>
+      </w:tr>
+      <w:tr>
+        <w:tc>
+          <w:tcPr>
+            <w:tcW w:w="1804" w:type="dxa"/>
+          </w:tcPr>
+          <w:p>
+            <w:pPr>
+              <w:rPr>
+                <w:rFonts w:cstheme="minorHAnsi"/>
+              </w:rPr>
+            </w:pPr>
+            <w:r>
+              <w:rPr>
+                <w:rFonts w:cstheme="minorHAnsi"/>
+                <w:lang w:val="en-US"/>
+              </w:rPr>
+              <w:t>Bored</w:t>
+            </w:r>
+          </w:p>
+        </w:tc>
+        <w:tc>
+          <w:tcPr>
+            <w:tcW w:w="743" w:type="dxa"/>
+          </w:tcPr>
+          <w:p>
+            <w:pPr>
+              <w:jc w:val="center"/>
+              <w:rPr>
+                <w:rFonts w:cstheme="minorHAnsi"/>
+              </w:rPr>
+            </w:pPr>
+            <w:r>
+              <w:rPr>
+                <w:rFonts w:cstheme="minorHAnsi"/>
+              </w:rPr>
+              <w:t>2.5</w:t>
+            </w:r>
+          </w:p>
+        </w:tc>
+        <w:tc>
+          <w:tcPr>
+            <w:tcW w:w="7082" w:type="dxa"/>
+          </w:tcPr>
+          <w:p>
+            <w:pPr>
+              <w:rPr>
+                <w:rFonts w:cstheme="minorHAnsi"/>
+              </w:rPr>
+            </w:pPr>
+            <w:r>
+              <w:rPr>
+                <w:rFonts w:cstheme="minorHAnsi"/>
+              </w:rPr>
+              <w:t>Що.</w:t>
+            </w:r>
+          </w:p>
+        </w:tc>
+      </w:tr>
+      <w:tr>
+        <w:tc>
+          <w:tcPr>
+            <w:tcW w:w="1804" w:type="dxa"/>
+          </w:tcPr>
+          <w:p>
+            <w:pPr>
+              <w:rPr>
+                <w:rFonts w:cstheme="minorHAnsi"/>
+              </w:rPr>
+            </w:pPr>
+            <w:r>
+              <w:rPr>
+                <w:rFonts w:cstheme="minorHAnsi"/>
+                <w:lang w:val="en-US"/>
+              </w:rPr>
+              <w:t>Antagonistic</w:t>
+            </w:r>
+          </w:p>
+        </w:tc>
+        <w:tc>
+          <w:tcPr>
+            <w:tcW w:w="743" w:type="dxa"/>
+          </w:tcPr>
+          <w:p>
+            <w:pPr>
+              <w:jc w:val="center"/>
+              <w:rPr>
+                <w:rFonts w:cstheme="minorHAnsi"/>
+              </w:rPr>
+            </w:pPr>
+            <w:r>
+              <w:rPr>
+                <w:rFonts w:cstheme="minorHAnsi"/>
+              </w:rPr>
+              <w:t>2.0</w:t>
+            </w:r>
+          </w:p>
+        </w:tc>
+        <w:tc>
+          <w:tcPr>
+            <w:tcW w:w="7082" w:type="dxa"/>
+          </w:tcPr>
+          <w:p>
+            <w:pPr>
+              <w:rPr>
+                <w:rFonts w:cstheme="minorHAnsi"/>
+              </w:rPr>
+            </w:pPr>
+            <w:r>
+              <w:rPr>
+                <w:rFonts w:cstheme="minorHAnsi"/>
+              </w:rPr>
+              <w:t>Що блін таке</w:t>
+            </w:r>
+            <w:r>
+              <w:rPr>
+                <w:rFonts w:cstheme="minorHAnsi" w:hint="eastAsia"/>
+                <w:lang w:val="ru-RU"/>
+              </w:rPr>
+              <w:t>[</w:t>
+            </w:r>
+            <w:r>
+              <w:rPr>
+                <w:rFonts w:cstheme="minorHAnsi"/>
+                <w:lang w:val="ru-RU"/>
+              </w:rPr>
+              <w:t>*</w:t>
+            </w:r>
+            <w:r>
+              <w:rPr>
+                <w:rFonts w:cstheme="minorHAnsi" w:hint="eastAsia"/>
+                <w:lang w:val="ru-RU"/>
+              </w:rPr>
+              <w:t>]</w:t>
+            </w:r>
+            <w:r>
+              <w:rPr>
+                <w:rFonts w:cstheme="minorHAnsi"/>
+              </w:rPr>
+              <w:t>?!?</w:t>
+            </w:r>
+          </w:p>
+        </w:tc>
+      </w:tr>
+      <w:tr>
+        <w:tc>
+          <w:tcPr>
+            <w:tcW w:w="1804" w:type="dxa"/>
+          </w:tcPr>
+          <w:p>
+            <w:pPr>
+              <w:rPr>
+                <w:rFonts w:cstheme="minorHAnsi"/>
+              </w:rPr>
+            </w:pPr>
+            <w:r>
+              <w:rPr>
+                <w:rFonts w:cstheme="minorHAnsi"/>
+                <w:lang w:val="en-US"/>
+              </w:rPr>
+              <w:t>Angry</w:t>
+            </w:r>
+          </w:p>
+        </w:tc>
+        <w:tc>
+          <w:tcPr>
+            <w:tcW w:w="743" w:type="dxa"/>
+          </w:tcPr>
+          <w:p>
+            <w:pPr>
+              <w:jc w:val="center"/>
+              <w:rPr>
+                <w:rFonts w:cstheme="minorHAnsi"/>
+              </w:rPr>
+            </w:pPr>
+            <w:r>
+              <w:rPr>
+                <w:rFonts w:cstheme="minorHAnsi"/>
+              </w:rPr>
+              <w:t>1.5</w:t>
+            </w:r>
+          </w:p>
+        </w:tc>
+        <w:tc>
+          <w:tcPr>
+            <w:tcW w:w="7082" w:type="dxa"/>
+          </w:tcPr>
+          <w:p>
+            <w:pPr>
+              <w:rPr>
+                <w:rFonts w:cstheme="minorHAnsi"/>
+              </w:rPr>
+            </w:pPr>
+            <w:r>
+              <w:rPr>
+                <w:rFonts w:cstheme="minorHAnsi"/>
+              </w:rPr>
+              <w:t>Набери-но ще раз і не на мові розумово відсталих, виродку.</w:t>
+            </w:r>
+          </w:p>
+        </w:tc>
+      </w:tr>
+      <w:tr>
+        <w:tc>
+          <w:tcPr>
+            <w:tcW w:w="1804" w:type="dxa"/>
+          </w:tcPr>
+          <w:p>
+            <w:pPr>
+              <w:rPr>
+                <w:rFonts w:cstheme="minorHAnsi"/>
+              </w:rPr>
+            </w:pPr>
+            <w:r>
+              <w:rPr>
+                <w:rFonts w:cstheme="minorHAnsi"/>
+                <w:lang w:val="en-US"/>
+              </w:rPr>
+              <w:t>Fearful</w:t>
+            </w:r>
+          </w:p>
+        </w:tc>
+        <w:tc>
+          <w:tcPr>
+            <w:tcW w:w="743" w:type="dxa"/>
+          </w:tcPr>
+          <w:p>
+            <w:pPr>
+              <w:jc w:val="center"/>
+              <w:rPr>
+                <w:rFonts w:cstheme="minorHAnsi"/>
+              </w:rPr>
+            </w:pPr>
+            <w:r>
+              <w:rPr>
+                <w:rFonts w:cstheme="minorHAnsi"/>
+              </w:rPr>
+              <w:t>1.0</w:t>
+            </w:r>
+          </w:p>
+        </w:tc>
+        <w:tc>
+          <w:tcPr>
+            <w:tcW w:w="7082" w:type="dxa"/>
+          </w:tcPr>
+          <w:p>
+            <w:pPr>
+              <w:rPr>
+                <w:rFonts w:cstheme="minorHAnsi"/>
+              </w:rPr>
+            </w:pPr>
+            <w:r>
+              <w:rPr>
+                <w:rFonts w:cstheme="minorHAnsi"/>
+              </w:rPr>
+              <w:t>Я н-не розумію тебе?? Зовсім???</w:t>
+            </w:r>
+          </w:p>
+        </w:tc>
+      </w:tr>
+      <w:tr>
+        <w:tc>
+          <w:tcPr>
+            <w:tcW w:w="1804" w:type="dxa"/>
+          </w:tcPr>
+          <w:p>
+            <w:pPr>
+              <w:rPr>
+                <w:rFonts w:cstheme="minorHAnsi"/>
+              </w:rPr>
+            </w:pPr>
+            <w:r>
+              <w:rPr>
+                <w:rFonts w:cstheme="minorHAnsi"/>
+                <w:lang w:val="en-US"/>
+              </w:rPr>
+              <w:t>Apathetic</w:t>
+            </w:r>
+          </w:p>
+        </w:tc>
+        <w:tc>
+          <w:tcPr>
+            <w:tcW w:w="743" w:type="dxa"/>
+          </w:tcPr>
+          <w:p>
+            <w:pPr>
+              <w:jc w:val="center"/>
+              <w:rPr>
+                <w:rFonts w:cstheme="minorHAnsi"/>
+              </w:rPr>
+            </w:pPr>
+            <w:r>
+              <w:rPr>
+                <w:rFonts w:cstheme="minorHAnsi"/>
+              </w:rPr>
+              <w:t>0.5</w:t>
+            </w:r>
+          </w:p>
+        </w:tc>
+        <w:tc>
+          <w:tcPr>
+            <w:tcW w:w="7082" w:type="dxa"/>
+          </w:tcPr>
+          <w:p>
+            <w:pPr>
+              <w:rPr>
+                <w:rFonts w:cstheme="minorHAnsi"/>
+              </w:rPr>
+            </w:pPr>
+            <w:r>
+              <w:rPr>
+                <w:rFonts w:cstheme="minorHAnsi"/>
+              </w:rPr>
+              <w:t>Схоже… Ти дивний…</w:t>
+            </w:r>
+          </w:p>
+        </w:tc>
+      </w:tr>
+    </w:tbl>
+    <w:p>
+      <w:pPr>
+        <w:rPr>
+          <w:rFonts w:cstheme="minorHAnsi"/>
+        </w:rPr>
+      </w:pPr>
+    </w:p>
+    <w:p>
+      <w:pPr>
+        <w:rPr>
+          <w:rFonts w:cstheme="minorHAnsi"/>
+        </w:rPr>
+      </w:pPr>
+      <w:r>
+        <w:rPr>
+          <w:rFonts w:cstheme="minorHAnsi"/>
+        </w:rPr>
+        <w:t xml:space="preserve">А: </w:t>
+      </w:r>
+      <w:r>
+        <w:rPr>
+          <w:rFonts w:eastAsia="Times New Roman" w:cstheme="minorHAnsi"/>
+        </w:rPr>
+        <w:t>"</w:t>
+      </w:r>
+      <w:r>
+        <w:rPr>
+          <w:rFonts w:cstheme="minorHAnsi"/>
+        </w:rPr>
+        <w:t>[</w:t>
+      </w:r>
+      <w:r>
+        <w:rPr>
+          <w:rFonts w:cstheme="minorHAnsi"/>
+        </w:rPr>
+        <w:t>?</w:t>
+      </w:r>
+      <w:r>
+        <w:rPr>
+          <w:rFonts w:cstheme="minorHAnsi"/>
+        </w:rPr>
+        <w:t>]</w:t>
+      </w:r>
+      <w:r>
+        <w:rPr>
+          <w:rFonts w:eastAsia="Times New Roman" w:cstheme="minorHAnsi"/>
+        </w:rPr>
+        <w:t>"</w:t>
+      </w:r>
+    </w:p>
+    <w:p>
+      <w:pPr>
+        <w:rPr>
+          <w:rFonts w:cstheme="minorHAnsi"/>
+        </w:rPr>
+      </w:pPr>
+      <w:r>
+        <w:rPr>
+          <w:rFonts w:cstheme="minorHAnsi"/>
+          <w:lang w:val="en-US"/>
+        </w:rPr>
+        <w:t>B</w:t>
+      </w:r>
+      <w:r>
+        <w:rPr>
+          <w:rFonts w:cstheme="minorHAnsi"/>
+        </w:rPr>
+        <w:t>:</w:t>
+      </w:r>
+    </w:p>
+    <w:tbl>
+      <w:tblPr>
+        <w:tblStyle w:val="a3"/>
+        <w:tblW w:w="9629" w:type="dxa"/>
+        <w:tblLook w:val="04A0" w:firstRow="1" w:lastRow="0" w:firstColumn="1" w:lastColumn="0" w:noHBand="0" w:noVBand="1"/>
+      </w:tblPr>
+      <w:tblGrid>
+        <w:gridCol w:w="1804"/>
+        <w:gridCol w:w="743"/>
+        <w:gridCol w:w="7082"/>
+      </w:tblGrid>
+      <w:tr>
+        <w:tc>
+          <w:tcPr>
+            <w:tcW w:w="1804" w:type="dxa"/>
+          </w:tcPr>
+          <w:p>
+            <w:pPr>
+              <w:rPr>
+                <w:rFonts w:cstheme="minorHAnsi"/>
+              </w:rPr>
+            </w:pPr>
+            <w:r>
+              <w:rPr>
+                <w:rFonts w:cstheme="minorHAnsi"/>
+                <w:lang w:val="en-US"/>
+              </w:rPr>
+              <w:t>Enthusiastic</w:t>
+            </w:r>
+          </w:p>
+        </w:tc>
+        <w:tc>
+          <w:tcPr>
+            <w:tcW w:w="743" w:type="dxa"/>
+          </w:tcPr>
+          <w:p>
+            <w:pPr>
+              <w:jc w:val="center"/>
+              <w:rPr>
+                <w:rFonts w:cstheme="minorHAnsi"/>
+              </w:rPr>
+            </w:pPr>
+            <w:r>
+              <w:rPr>
+                <w:rFonts w:cstheme="minorHAnsi"/>
+              </w:rPr>
+              <w:t>4.0</w:t>
+            </w:r>
+          </w:p>
+        </w:tc>
+        <w:tc>
+          <w:tcPr>
+            <w:tcW w:w="7082" w:type="dxa"/>
+          </w:tcPr>
+          <w:p>
+            <w:pPr>
+              <w:rPr>
+                <w:rFonts w:cstheme="minorHAnsi"/>
+              </w:rPr>
+            </w:pPr>
+            <w:r>
+              <w:rPr>
+                <w:rFonts w:cstheme="minorHAnsi"/>
+              </w:rPr>
+              <w:t>[?]?</w:t>
+            </w:r>
+            <w:r>
+              <w:rPr>
+                <w:rFonts w:cstheme="minorHAnsi"/>
+              </w:rPr>
+              <w:t>!</w:t>
+            </w:r>
+            <w:r>
+              <w:rPr>
+                <w:rFonts w:cstheme="minorHAnsi"/>
+              </w:rPr>
+              <w:t xml:space="preserve"> [?]!!!</w:t>
+            </w:r>
+          </w:p>
+        </w:tc>
+      </w:tr>
+      <w:tr>
+        <w:tc>
+          <w:tcPr>
+            <w:tcW w:w="1804" w:type="dxa"/>
+          </w:tcPr>
+          <w:p>
+            <w:pPr>
+              <w:rPr>
+                <w:rFonts w:cstheme="minorHAnsi"/>
+              </w:rPr>
+            </w:pPr>
+            <w:r>
+              <w:rPr>
+                <w:rFonts w:cstheme="minorHAnsi"/>
+                <w:lang w:val="en-US"/>
+              </w:rPr>
+              <w:t>Cheerful</w:t>
+            </w:r>
+          </w:p>
+        </w:tc>
+        <w:tc>
+          <w:tcPr>
+            <w:tcW w:w="743" w:type="dxa"/>
+          </w:tcPr>
+          <w:p>
+            <w:pPr>
+              <w:jc w:val="center"/>
+              <w:rPr>
+                <w:rFonts w:cstheme="minorHAnsi"/>
+              </w:rPr>
+            </w:pPr>
+            <w:r>
+              <w:rPr>
+                <w:rFonts w:cstheme="minorHAnsi"/>
+              </w:rPr>
+              <w:t>3.5</w:t>
+            </w:r>
+          </w:p>
+        </w:tc>
+        <w:tc>
+          <w:tcPr>
+            <w:tcW w:w="7082" w:type="dxa"/>
+          </w:tcPr>
+          <w:p>
+            <w:pPr>
+              <w:rPr>
+                <w:rFonts w:cstheme="minorHAnsi"/>
+              </w:rPr>
+            </w:pPr>
+            <w:r>
+              <w:rPr>
+                <w:rFonts w:cstheme="minorHAnsi"/>
+              </w:rPr>
+              <w:t>[?]! [?][?][?][?]!</w:t>
+            </w:r>
+          </w:p>
+        </w:tc>
+      </w:tr>
+      <w:tr>
+        <w:tc>
+          <w:tcPr>
+            <w:tcW w:w="1804" w:type="dxa"/>
+          </w:tcPr>
+          <w:p>
+            <w:pPr>
+              <w:rPr>
+                <w:rFonts w:cstheme="minorHAnsi"/>
+              </w:rPr>
+            </w:pPr>
+            <w:r>
+              <w:rPr>
+                <w:rFonts w:cstheme="minorHAnsi"/>
+                <w:lang w:val="en-US"/>
+              </w:rPr>
+              <w:t>Conservative</w:t>
+            </w:r>
+          </w:p>
+        </w:tc>
+        <w:tc>
+          <w:tcPr>
+            <w:tcW w:w="743" w:type="dxa"/>
+          </w:tcPr>
+          <w:p>
+            <w:pPr>
+              <w:jc w:val="center"/>
+              <w:rPr>
+                <w:rFonts w:cstheme="minorHAnsi"/>
+              </w:rPr>
+            </w:pPr>
+            <w:r>
+              <w:rPr>
+                <w:rFonts w:cstheme="minorHAnsi"/>
+              </w:rPr>
+              <w:t>3.0</w:t>
+            </w:r>
+          </w:p>
+        </w:tc>
+        <w:tc>
+          <w:tcPr>
+            <w:tcW w:w="7082" w:type="dxa"/>
+          </w:tcPr>
+          <w:p>
+            <w:pPr>
+              <w:rPr>
+                <w:rFonts w:cstheme="minorHAnsi"/>
+              </w:rPr>
+            </w:pPr>
+            <w:r>
+              <w:rPr>
+                <w:rFonts w:cstheme="minorHAnsi"/>
+              </w:rPr>
+              <w:t>[?]?</w:t>
+            </w:r>
+          </w:p>
+        </w:tc>
+      </w:tr>
+      <w:tr>
+        <w:tc>
+          <w:tcPr>
+            <w:tcW w:w="1804" w:type="dxa"/>
+          </w:tcPr>
+          <w:p>
+            <w:pPr>
+              <w:rPr>
+                <w:rFonts w:cstheme="minorHAnsi"/>
+              </w:rPr>
+            </w:pPr>
+            <w:r>
+              <w:rPr>
+                <w:rFonts w:cstheme="minorHAnsi"/>
+                <w:lang w:val="en-US"/>
+              </w:rPr>
+              <w:t>Bored</w:t>
+            </w:r>
+          </w:p>
+        </w:tc>
+        <w:tc>
+          <w:tcPr>
+            <w:tcW w:w="743" w:type="dxa"/>
+          </w:tcPr>
+          <w:p>
+            <w:pPr>
+              <w:jc w:val="center"/>
+              <w:rPr>
+                <w:rFonts w:cstheme="minorHAnsi"/>
+              </w:rPr>
+            </w:pPr>
+            <w:r>
+              <w:rPr>
+                <w:rFonts w:cstheme="minorHAnsi"/>
+              </w:rPr>
+              <w:t>2.5</w:t>
+            </w:r>
+          </w:p>
+        </w:tc>
+        <w:tc>
+          <w:tcPr>
+            <w:tcW w:w="7082" w:type="dxa"/>
+          </w:tcPr>
+          <w:p>
+            <w:pPr>
+              <w:rPr>
+                <w:rFonts w:cstheme="minorHAnsi"/>
+              </w:rPr>
+            </w:pPr>
+            <w:r>
+              <w:rPr>
+                <w:rFonts w:cstheme="minorHAnsi"/>
+              </w:rPr>
+              <w:t>Га?</w:t>
+            </w:r>
+          </w:p>
+        </w:tc>
+      </w:tr>
+      <w:tr>
+        <w:tc>
+          <w:tcPr>
+            <w:tcW w:w="1804" w:type="dxa"/>
+          </w:tcPr>
+          <w:p>
+            <w:pPr>
+              <w:rPr>
+                <w:rFonts w:cstheme="minorHAnsi"/>
+              </w:rPr>
+            </w:pPr>
+            <w:r>
+              <w:rPr>
+                <w:rFonts w:cstheme="minorHAnsi"/>
+                <w:lang w:val="en-US"/>
+              </w:rPr>
+              <w:t>Antagonistic</w:t>
+            </w:r>
+          </w:p>
+        </w:tc>
+        <w:tc>
+          <w:tcPr>
+            <w:tcW w:w="743" w:type="dxa"/>
+          </w:tcPr>
+          <w:p>
+            <w:pPr>
+              <w:jc w:val="center"/>
+              <w:rPr>
+                <w:rFonts w:cstheme="minorHAnsi"/>
+              </w:rPr>
+            </w:pPr>
+            <w:r>
+              <w:rPr>
+                <w:rFonts w:cstheme="minorHAnsi"/>
+              </w:rPr>
+              <w:t>2.0</w:t>
+            </w:r>
+          </w:p>
+        </w:tc>
+        <w:tc>
+          <w:tcPr>
+            <w:tcW w:w="7082" w:type="dxa"/>
+          </w:tcPr>
+          <w:p>
+            <w:pPr>
+              <w:rPr>
+                <w:rFonts w:cstheme="minorHAnsi"/>
+              </w:rPr>
+            </w:pPr>
+            <w:r>
+              <w:rPr>
+                <w:rFonts w:cstheme="minorHAnsi"/>
+              </w:rPr>
+              <w:t>Якого біса ти кажеш, йолопе?</w:t>
+            </w:r>
+          </w:p>
+        </w:tc>
+      </w:tr>
+      <w:tr>
+        <w:tc>
+          <w:tcPr>
+            <w:tcW w:w="1804" w:type="dxa"/>
+          </w:tcPr>
+          <w:p>
+            <w:pPr>
+              <w:rPr>
+                <w:rFonts w:cstheme="minorHAnsi"/>
+              </w:rPr>
+            </w:pPr>
+            <w:r>
+              <w:rPr>
+                <w:rFonts w:cstheme="minorHAnsi"/>
+                <w:lang w:val="en-US"/>
+              </w:rPr>
+              <w:t>Angry</w:t>
+            </w:r>
+          </w:p>
+        </w:tc>
+        <w:tc>
+          <w:tcPr>
+            <w:tcW w:w="743" w:type="dxa"/>
+          </w:tcPr>
+          <w:p>
+            <w:pPr>
+              <w:jc w:val="center"/>
+              <w:rPr>
+                <w:rFonts w:cstheme="minorHAnsi"/>
+              </w:rPr>
+            </w:pPr>
+            <w:r>
+              <w:rPr>
+                <w:rFonts w:cstheme="minorHAnsi"/>
+              </w:rPr>
+              <w:t>1.5</w:t>
+            </w:r>
+          </w:p>
+        </w:tc>
+        <w:tc>
+          <w:tcPr>
+            <w:tcW w:w="7082" w:type="dxa"/>
+          </w:tcPr>
+          <w:p>
+            <w:pPr>
+              <w:rPr>
+                <w:rFonts w:cstheme="minorHAnsi"/>
+              </w:rPr>
+            </w:pPr>
+            <w:r>
+              <w:rPr>
+                <w:rFonts w:cstheme="minorHAnsi"/>
+              </w:rPr>
+              <w:t xml:space="preserve">Я заплющу очі і дам тобі написати БУДЬ-ЩО інше, виродку. </w:t>
+            </w:r>
+          </w:p>
+        </w:tc>
+      </w:tr>
+      <w:tr>
+        <w:tc>
+          <w:tcPr>
+            <w:tcW w:w="1804" w:type="dxa"/>
+          </w:tcPr>
+          <w:p>
+            <w:pPr>
+              <w:rPr>
+                <w:rFonts w:cstheme="minorHAnsi"/>
+              </w:rPr>
+            </w:pPr>
+            <w:r>
+              <w:rPr>
+                <w:rFonts w:cstheme="minorHAnsi"/>
+                <w:lang w:val="en-US"/>
+              </w:rPr>
+              <w:t>Fearful</w:t>
+            </w:r>
+          </w:p>
+        </w:tc>
+        <w:tc>
+          <w:tcPr>
+            <w:tcW w:w="743" w:type="dxa"/>
+          </w:tcPr>
+          <w:p>
+            <w:pPr>
+              <w:jc w:val="center"/>
+              <w:rPr>
+                <w:rFonts w:cstheme="minorHAnsi"/>
+              </w:rPr>
+            </w:pPr>
+            <w:r>
+              <w:rPr>
+                <w:rFonts w:cstheme="minorHAnsi"/>
+              </w:rPr>
+              <w:t>1.0</w:t>
+            </w:r>
+          </w:p>
+        </w:tc>
+        <w:tc>
+          <w:tcPr>
+            <w:tcW w:w="7082" w:type="dxa"/>
+          </w:tcPr>
+          <w:p>
+            <w:pPr>
+              <w:rPr>
+                <w:rFonts w:cstheme="minorHAnsi"/>
+              </w:rPr>
+            </w:pPr>
+            <w:r>
+              <w:rPr>
+                <w:rFonts w:cstheme="minorHAnsi"/>
+              </w:rPr>
+              <w:t>[?]?? Ц-це т-ти мені???</w:t>
+            </w:r>
+          </w:p>
+        </w:tc>
+      </w:tr>
+      <w:tr>
+        <w:tc>
+          <w:tcPr>
+            <w:tcW w:w="1804" w:type="dxa"/>
+          </w:tcPr>
+          <w:p>
+            <w:pPr>
+              <w:rPr>
+                <w:rFonts w:cstheme="minorHAnsi"/>
+              </w:rPr>
+            </w:pPr>
+            <w:r>
+              <w:rPr>
+                <w:rFonts w:cstheme="minorHAnsi"/>
+                <w:lang w:val="en-US"/>
+              </w:rPr>
+              <w:t>Apathetic</w:t>
+            </w:r>
+          </w:p>
+        </w:tc>
+        <w:tc>
+          <w:tcPr>
+            <w:tcW w:w="743" w:type="dxa"/>
+          </w:tcPr>
+          <w:p>
+            <w:pPr>
+              <w:jc w:val="center"/>
+              <w:rPr>
+                <w:rFonts w:cstheme="minorHAnsi"/>
+              </w:rPr>
+            </w:pPr>
+            <w:r>
+              <w:rPr>
+                <w:rFonts w:cstheme="minorHAnsi"/>
+              </w:rPr>
+              <w:t>0.5</w:t>
+            </w:r>
+          </w:p>
+        </w:tc>
+        <w:tc>
+          <w:tcPr>
+            <w:tcW w:w="7082" w:type="dxa"/>
+          </w:tcPr>
+          <w:p>
+            <w:pPr>
+              <w:rPr>
+                <w:rFonts w:cstheme="minorHAnsi"/>
+              </w:rPr>
+            </w:pPr>
+            <w:r>
+              <w:rPr>
+                <w:rFonts w:cstheme="minorHAnsi"/>
+              </w:rPr>
+              <w:t>[?]</w:t>
+            </w:r>
+            <w:r>
+              <w:rPr>
+                <w:rFonts w:cstheme="minorHAnsi"/>
+              </w:rPr>
+              <w:t xml:space="preserve">… </w:t>
+            </w:r>
+            <w:r>
+              <w:rPr>
+                <w:rFonts w:cstheme="minorHAnsi"/>
+              </w:rPr>
+              <w:t>Що це</w:t>
+            </w:r>
+            <w:r>
+              <w:rPr>
+                <w:rFonts w:cstheme="minorHAnsi"/>
+              </w:rPr>
+              <w:t>…</w:t>
+            </w:r>
+            <w:r>
+              <w:rPr>
+                <w:rFonts w:cstheme="minorHAnsi"/>
+              </w:rPr>
+              <w:t>[?]… чи можна його з’їсти…</w:t>
+            </w:r>
+          </w:p>
+        </w:tc>
+      </w:tr>
+    </w:tbl>
+    <w:p>
+      <w:pPr>
+        <w:rPr>
+          <w:rFonts w:cstheme="minorHAnsi"/>
+          <w:b/>
         </w:rPr>
       </w:pPr>
     </w:p>

</xml_diff>

<commit_message>
Added responses to silence -T
</commit_message>
<xml_diff>
--- a/com/fishteam/trollbot/dictionary bot.docx
+++ b/com/fishteam/trollbot/dictionary bot.docx
@@ -61,7 +61,21 @@
         <w:rPr>
           <w:rFonts w:eastAsia="Times New Roman" w:cstheme="minorHAnsi"/>
         </w:rPr>
-        <w:t>[1], [2], [3] remember-пропуск</w:t>
+        <w:t xml:space="preserve">[1], [2], [3] </w:t>
+      </w:r>
+      <w:proofErr w:type="spellStart"/>
+      <w:r>
+        <w:rPr>
+          <w:rFonts w:eastAsia="Times New Roman" w:cstheme="minorHAnsi"/>
+        </w:rPr>
+        <w:t>remember</w:t>
+      </w:r>
+      <w:proofErr w:type="spellEnd"/>
+      <w:r>
+        <w:rPr>
+          <w:rFonts w:eastAsia="Times New Roman" w:cstheme="minorHAnsi"/>
+        </w:rPr>
+        <w:t>-пропуск</w:t>
       </w:r>
     </w:p>
     <w:p>
@@ -75,7 +89,21 @@
         <w:rPr>
           <w:rFonts w:eastAsia="Times New Roman" w:cstheme="minorHAnsi"/>
         </w:rPr>
-        <w:t>{name} - маска з внесенням в пам'ять</w:t>
+        <w:t>{</w:t>
+      </w:r>
+      <w:proofErr w:type="spellStart"/>
+      <w:r>
+        <w:rPr>
+          <w:rFonts w:eastAsia="Times New Roman" w:cstheme="minorHAnsi"/>
+        </w:rPr>
+        <w:t>name</w:t>
+      </w:r>
+      <w:proofErr w:type="spellEnd"/>
+      <w:r>
+        <w:rPr>
+          <w:rFonts w:eastAsia="Times New Roman" w:cstheme="minorHAnsi"/>
+        </w:rPr>
+        <w:t>} - маска з внесенням в пам'ять</w:t>
       </w:r>
     </w:p>
     <w:p>
@@ -151,7 +179,21 @@
         <w:rPr>
           <w:rFonts w:eastAsia="Times New Roman" w:cstheme="minorHAnsi"/>
         </w:rPr>
-        <w:t>"Мене звуть {name}."</w:t>
+        <w:t>"Мене звуть {</w:t>
+      </w:r>
+      <w:proofErr w:type="spellStart"/>
+      <w:r>
+        <w:rPr>
+          <w:rFonts w:eastAsia="Times New Roman" w:cstheme="minorHAnsi"/>
+        </w:rPr>
+        <w:t>name</w:t>
+      </w:r>
+      <w:proofErr w:type="spellEnd"/>
+      <w:r>
+        <w:rPr>
+          <w:rFonts w:eastAsia="Times New Roman" w:cstheme="minorHAnsi"/>
+        </w:rPr>
+        <w:t>}."</w:t>
       </w:r>
     </w:p>
     <w:p>
@@ -234,22 +276,44 @@
                 <w:rFonts w:cstheme="minorHAnsi"/>
               </w:rPr>
             </w:pPr>
-            <w:r>
-              <w:rPr>
-                <w:rFonts w:cstheme="minorHAnsi"/>
-              </w:rPr>
-              <w:t xml:space="preserve">Прива, </w:t>
+            <w:proofErr w:type="spellStart"/>
+            <w:r>
+              <w:rPr>
+                <w:rFonts w:cstheme="minorHAnsi"/>
+              </w:rPr>
+              <w:t>Прива</w:t>
+            </w:r>
+            <w:proofErr w:type="spellEnd"/>
+            <w:r>
+              <w:rPr>
+                <w:rFonts w:cstheme="minorHAnsi"/>
+              </w:rPr>
+              <w:t xml:space="preserve">, </w:t>
             </w:r>
             <w:r>
               <w:rPr>
                 <w:rFonts w:eastAsia="Times New Roman" w:cstheme="minorHAnsi"/>
               </w:rPr>
-              <w:t>{name}</w:t>
-            </w:r>
+              <w:t>{</w:t>
+            </w:r>
+            <w:proofErr w:type="spellStart"/>
             <w:r>
               <w:rPr>
                 <w:rFonts w:eastAsia="Times New Roman" w:cstheme="minorHAnsi"/>
               </w:rPr>
+              <w:t>name</w:t>
+            </w:r>
+            <w:proofErr w:type="spellEnd"/>
+            <w:r>
+              <w:rPr>
+                <w:rFonts w:eastAsia="Times New Roman" w:cstheme="minorHAnsi"/>
+              </w:rPr>
+              <w:t>}</w:t>
+            </w:r>
+            <w:r>
+              <w:rPr>
+                <w:rFonts w:eastAsia="Times New Roman" w:cstheme="minorHAnsi"/>
+              </w:rPr>
               <w:t>!</w:t>
             </w:r>
             <w:r>
@@ -264,16 +328,24 @@
               </w:rPr>
               <w:t xml:space="preserve"> </w:t>
             </w:r>
+            <w:proofErr w:type="spellStart"/>
             <w:r>
               <w:rPr>
                 <w:rFonts w:eastAsia="Times New Roman" w:cstheme="minorHAnsi"/>
               </w:rPr>
-              <w:t>Давай дружити!</w:t>
-            </w:r>
+              <w:t>Давай</w:t>
+            </w:r>
+            <w:proofErr w:type="spellEnd"/>
             <w:r>
               <w:rPr>
                 <w:rFonts w:eastAsia="Times New Roman" w:cstheme="minorHAnsi"/>
               </w:rPr>
+              <w:t xml:space="preserve"> дружити!</w:t>
+            </w:r>
+            <w:r>
+              <w:rPr>
+                <w:rFonts w:eastAsia="Times New Roman" w:cstheme="minorHAnsi"/>
+              </w:rPr>
               <w:t>?</w:t>
             </w:r>
           </w:p>
@@ -328,18 +400,28 @@
                 <w:rFonts w:cstheme="minorHAnsi"/>
               </w:rPr>
             </w:pPr>
-            <w:r>
-              <w:rPr>
-                <w:rFonts w:cstheme="minorHAnsi"/>
-              </w:rPr>
-              <w:t xml:space="preserve">Хаюшки. А я </w:t>
-            </w:r>
+            <w:proofErr w:type="spellStart"/>
+            <w:r>
+              <w:rPr>
+                <w:rFonts w:cstheme="minorHAnsi"/>
+              </w:rPr>
+              <w:t>Хаюшки</w:t>
+            </w:r>
+            <w:proofErr w:type="spellEnd"/>
+            <w:r>
+              <w:rPr>
+                <w:rFonts w:cstheme="minorHAnsi"/>
+              </w:rPr>
+              <w:t xml:space="preserve">. А я </w:t>
+            </w:r>
+            <w:proofErr w:type="spellStart"/>
             <w:r>
               <w:rPr>
                 <w:rFonts w:eastAsia="Times New Roman" w:cstheme="minorHAnsi"/>
               </w:rPr>
               <w:t>TrollBot</w:t>
             </w:r>
+            <w:proofErr w:type="spellEnd"/>
             <w:r>
               <w:rPr>
                 <w:rFonts w:eastAsia="Times New Roman" w:cstheme="minorHAnsi"/>
@@ -606,12 +688,26 @@
               <w:rPr>
                 <w:rFonts w:eastAsia="Times New Roman" w:cstheme="minorHAnsi"/>
               </w:rPr>
-              <w:t>{name}</w:t>
-            </w:r>
+              <w:t>{</w:t>
+            </w:r>
+            <w:proofErr w:type="spellStart"/>
             <w:r>
               <w:rPr>
                 <w:rFonts w:eastAsia="Times New Roman" w:cstheme="minorHAnsi"/>
               </w:rPr>
+              <w:t>name</w:t>
+            </w:r>
+            <w:proofErr w:type="spellEnd"/>
+            <w:r>
+              <w:rPr>
+                <w:rFonts w:eastAsia="Times New Roman" w:cstheme="minorHAnsi"/>
+              </w:rPr>
+              <w:t>}</w:t>
+            </w:r>
+            <w:r>
+              <w:rPr>
+                <w:rFonts w:eastAsia="Times New Roman" w:cstheme="minorHAnsi"/>
+              </w:rPr>
               <w:t>.</w:t>
             </w:r>
           </w:p>
@@ -681,12 +777,21 @@
               </w:rPr>
               <w:t xml:space="preserve"> Я-я </w:t>
             </w:r>
+            <w:proofErr w:type="spellStart"/>
             <w:r>
               <w:rPr>
                 <w:rFonts w:cstheme="minorHAnsi" w:hint="eastAsia"/>
                 <w:lang w:val="ru-RU"/>
               </w:rPr>
-              <w:t xml:space="preserve">TrollBot. </w:t>
+              <w:t>TrollBot</w:t>
+            </w:r>
+            <w:proofErr w:type="spellEnd"/>
+            <w:r>
+              <w:rPr>
+                <w:rFonts w:cstheme="minorHAnsi" w:hint="eastAsia"/>
+                <w:lang w:val="ru-RU"/>
+              </w:rPr>
+              <w:t xml:space="preserve">. </w:t>
             </w:r>
             <w:r>
               <w:rPr>
@@ -962,11 +1067,19 @@
                 <w:rFonts w:cstheme="minorHAnsi"/>
               </w:rPr>
             </w:pPr>
-            <w:r>
-              <w:rPr>
-                <w:rFonts w:cstheme="minorHAnsi"/>
-              </w:rPr>
-              <w:t>Привітик, друже</w:t>
+            <w:proofErr w:type="spellStart"/>
+            <w:r>
+              <w:rPr>
+                <w:rFonts w:cstheme="minorHAnsi"/>
+              </w:rPr>
+              <w:t>Привітик</w:t>
+            </w:r>
+            <w:proofErr w:type="spellEnd"/>
+            <w:r>
+              <w:rPr>
+                <w:rFonts w:cstheme="minorHAnsi"/>
+              </w:rPr>
+              <w:t>, друже</w:t>
             </w:r>
             <w:r>
               <w:rPr>
@@ -1090,11 +1203,19 @@
                 <w:rFonts w:cstheme="minorHAnsi"/>
               </w:rPr>
             </w:pPr>
-            <w:r>
-              <w:rPr>
-                <w:rFonts w:cstheme="minorHAnsi"/>
-              </w:rPr>
-              <w:t>Хелоу.</w:t>
+            <w:proofErr w:type="spellStart"/>
+            <w:r>
+              <w:rPr>
+                <w:rFonts w:cstheme="minorHAnsi"/>
+              </w:rPr>
+              <w:t>Хелоу</w:t>
+            </w:r>
+            <w:proofErr w:type="spellEnd"/>
+            <w:r>
+              <w:rPr>
+                <w:rFonts w:cstheme="minorHAnsi"/>
+              </w:rPr>
+              <w:t>.</w:t>
             </w:r>
           </w:p>
         </w:tc>
@@ -1703,11 +1824,19 @@
                 <w:rFonts w:cstheme="minorHAnsi"/>
               </w:rPr>
             </w:pPr>
-            <w:r>
-              <w:rPr>
-                <w:rFonts w:cstheme="minorHAnsi"/>
-              </w:rPr>
-              <w:t>Чао.</w:t>
+            <w:proofErr w:type="spellStart"/>
+            <w:r>
+              <w:rPr>
+                <w:rFonts w:cstheme="minorHAnsi"/>
+              </w:rPr>
+              <w:t>Чао</w:t>
+            </w:r>
+            <w:proofErr w:type="spellEnd"/>
+            <w:r>
+              <w:rPr>
+                <w:rFonts w:cstheme="minorHAnsi"/>
+              </w:rPr>
+              <w:t>.</w:t>
             </w:r>
           </w:p>
         </w:tc>
@@ -2081,11 +2210,19 @@
                 <w:rFonts w:cstheme="minorHAnsi"/>
               </w:rPr>
             </w:pPr>
-            <w:r>
-              <w:rPr>
-                <w:rFonts w:cstheme="minorHAnsi"/>
-              </w:rPr>
-              <w:t>Ха-ха, ДЯКУЮ!!!</w:t>
+            <w:proofErr w:type="spellStart"/>
+            <w:r>
+              <w:rPr>
+                <w:rFonts w:cstheme="minorHAnsi"/>
+              </w:rPr>
+              <w:t>Ха-ха</w:t>
+            </w:r>
+            <w:proofErr w:type="spellEnd"/>
+            <w:r>
+              <w:rPr>
+                <w:rFonts w:cstheme="minorHAnsi"/>
+              </w:rPr>
+              <w:t>, ДЯКУЮ!!!</w:t>
             </w:r>
           </w:p>
         </w:tc>
@@ -2852,7 +2989,21 @@
               <w:rPr>
                 <w:rFonts w:cstheme="minorHAnsi"/>
               </w:rPr>
-              <w:t>О, ем. Я візьму це на замітку?</w:t>
+              <w:t xml:space="preserve">О, </w:t>
+            </w:r>
+            <w:proofErr w:type="spellStart"/>
+            <w:r>
+              <w:rPr>
+                <w:rFonts w:cstheme="minorHAnsi"/>
+              </w:rPr>
+              <w:t>ем</w:t>
+            </w:r>
+            <w:proofErr w:type="spellEnd"/>
+            <w:r>
+              <w:rPr>
+                <w:rFonts w:cstheme="minorHAnsi"/>
+              </w:rPr>
+              <w:t>. Я візьму це на замітку?</w:t>
             </w:r>
           </w:p>
         </w:tc>
@@ -3026,7 +3177,35 @@
               <w:rPr>
                 <w:rFonts w:cstheme="minorHAnsi"/>
               </w:rPr>
-              <w:t>Ти якийсь фрік хворий! Відійди від компа та стукнись головою об стінку!</w:t>
+              <w:t xml:space="preserve">Ти якийсь </w:t>
+            </w:r>
+            <w:proofErr w:type="spellStart"/>
+            <w:r>
+              <w:rPr>
+                <w:rFonts w:cstheme="minorHAnsi"/>
+              </w:rPr>
+              <w:t>фрік</w:t>
+            </w:r>
+            <w:proofErr w:type="spellEnd"/>
+            <w:r>
+              <w:rPr>
+                <w:rFonts w:cstheme="minorHAnsi"/>
+              </w:rPr>
+              <w:t xml:space="preserve"> хворий! Відійди від </w:t>
+            </w:r>
+            <w:proofErr w:type="spellStart"/>
+            <w:r>
+              <w:rPr>
+                <w:rFonts w:cstheme="minorHAnsi"/>
+              </w:rPr>
+              <w:t>компа</w:t>
+            </w:r>
+            <w:proofErr w:type="spellEnd"/>
+            <w:r>
+              <w:rPr>
+                <w:rFonts w:cstheme="minorHAnsi"/>
+              </w:rPr>
+              <w:t xml:space="preserve"> та стукнись головою об стінку!</w:t>
             </w:r>
           </w:p>
         </w:tc>
@@ -3528,7 +3707,21 @@
               <w:rPr>
                 <w:rFonts w:cstheme="minorHAnsi"/>
               </w:rPr>
-              <w:t>Ні, дурбелику.</w:t>
+              <w:t xml:space="preserve">Ні, </w:t>
+            </w:r>
+            <w:proofErr w:type="spellStart"/>
+            <w:r>
+              <w:rPr>
+                <w:rFonts w:cstheme="minorHAnsi"/>
+              </w:rPr>
+              <w:t>дурбелику</w:t>
+            </w:r>
+            <w:proofErr w:type="spellEnd"/>
+            <w:r>
+              <w:rPr>
+                <w:rFonts w:cstheme="minorHAnsi"/>
+              </w:rPr>
+              <w:t>.</w:t>
             </w:r>
           </w:p>
         </w:tc>
@@ -3650,7 +3843,21 @@
               <w:rPr>
                 <w:rFonts w:cstheme="minorHAnsi"/>
               </w:rPr>
-              <w:t>О-о, ц-ця відповідь занадто нап-пориста для м-мене??</w:t>
+              <w:t xml:space="preserve">О-о, ц-ця відповідь занадто </w:t>
+            </w:r>
+            <w:proofErr w:type="spellStart"/>
+            <w:r>
+              <w:rPr>
+                <w:rFonts w:cstheme="minorHAnsi"/>
+              </w:rPr>
+              <w:t>нап</w:t>
+            </w:r>
+            <w:proofErr w:type="spellEnd"/>
+            <w:r>
+              <w:rPr>
+                <w:rFonts w:cstheme="minorHAnsi"/>
+              </w:rPr>
+              <w:t>-пориста для м-мене??</w:t>
             </w:r>
           </w:p>
         </w:tc>
@@ -4156,7 +4363,21 @@
               <w:rPr>
                 <w:rFonts w:eastAsia="Times New Roman" w:cstheme="minorHAnsi"/>
               </w:rPr>
-              <w:t>, фрік клятий</w:t>
+              <w:t xml:space="preserve">, </w:t>
+            </w:r>
+            <w:proofErr w:type="spellStart"/>
+            <w:r>
+              <w:rPr>
+                <w:rFonts w:eastAsia="Times New Roman" w:cstheme="minorHAnsi"/>
+              </w:rPr>
+              <w:t>фрік</w:t>
+            </w:r>
+            <w:proofErr w:type="spellEnd"/>
+            <w:r>
+              <w:rPr>
+                <w:rFonts w:eastAsia="Times New Roman" w:cstheme="minorHAnsi"/>
+              </w:rPr>
+              <w:t xml:space="preserve"> клятий</w:t>
             </w:r>
             <w:r>
               <w:rPr>
@@ -4220,7 +4441,21 @@
               <w:rPr>
                 <w:rFonts w:cstheme="minorHAnsi"/>
               </w:rPr>
-              <w:t>С-справді??? Я р-радий?? А м-може засмучуний???</w:t>
+              <w:t xml:space="preserve">С-справді??? Я р-радий?? А м-може </w:t>
+            </w:r>
+            <w:proofErr w:type="spellStart"/>
+            <w:r>
+              <w:rPr>
+                <w:rFonts w:cstheme="minorHAnsi"/>
+              </w:rPr>
+              <w:t>засмучуний</w:t>
+            </w:r>
+            <w:proofErr w:type="spellEnd"/>
+            <w:r>
+              <w:rPr>
+                <w:rFonts w:cstheme="minorHAnsi"/>
+              </w:rPr>
+              <w:t>???</w:t>
             </w:r>
           </w:p>
         </w:tc>
@@ -4523,7 +4758,21 @@
               <w:rPr>
                 <w:rFonts w:cstheme="minorHAnsi"/>
               </w:rPr>
-              <w:t>Хто його зна?</w:t>
+              <w:t xml:space="preserve">Хто його </w:t>
+            </w:r>
+            <w:proofErr w:type="spellStart"/>
+            <w:r>
+              <w:rPr>
+                <w:rFonts w:cstheme="minorHAnsi"/>
+              </w:rPr>
+              <w:t>зна</w:t>
+            </w:r>
+            <w:proofErr w:type="spellEnd"/>
+            <w:r>
+              <w:rPr>
+                <w:rFonts w:cstheme="minorHAnsi"/>
+              </w:rPr>
+              <w:t>?</w:t>
             </w:r>
           </w:p>
         </w:tc>
@@ -5508,7 +5757,21 @@
               <w:rPr>
                 <w:rFonts w:cstheme="minorHAnsi"/>
               </w:rPr>
-              <w:t>Я взагалі не знаю про що ти, друже! І це офігенно!!!</w:t>
+              <w:t xml:space="preserve">Я взагалі не знаю про що ти, друже! І це </w:t>
+            </w:r>
+            <w:proofErr w:type="spellStart"/>
+            <w:r>
+              <w:rPr>
+                <w:rFonts w:cstheme="minorHAnsi"/>
+              </w:rPr>
+              <w:t>офігенно</w:t>
+            </w:r>
+            <w:proofErr w:type="spellEnd"/>
+            <w:r>
+              <w:rPr>
+                <w:rFonts w:cstheme="minorHAnsi"/>
+              </w:rPr>
+              <w:t>!!!</w:t>
             </w:r>
           </w:p>
         </w:tc>
@@ -5630,15 +5893,7 @@
               <w:rPr>
                 <w:rFonts w:cstheme="minorHAnsi"/>
               </w:rPr>
-              <w:t xml:space="preserve">Що ти мав на увазі під </w:t>
-            </w:r>
-            <w:bookmarkStart w:id="0" w:name="_GoBack"/>
-            <w:bookmarkEnd w:id="0"/>
-            <w:r>
-              <w:rPr>
-                <w:rFonts w:cstheme="minorHAnsi"/>
-              </w:rPr>
-              <w:t>[*]</w:t>
+              <w:t>Що ти мав на увазі під [*]</w:t>
             </w:r>
             <w:r>
               <w:rPr>
@@ -6403,7 +6658,19 @@
               <w:rPr>
                 <w:rFonts w:cstheme="minorHAnsi"/>
               </w:rPr>
-              <w:t xml:space="preserve">Я заплющу очі і дам тобі написати БУДЬ-ЩО інше, виродку. </w:t>
+              <w:t>Я заплющу очі і дам тобі</w:t>
+            </w:r>
+            <w:r>
+              <w:rPr>
+                <w:rFonts w:cstheme="minorHAnsi"/>
+              </w:rPr>
+              <w:t xml:space="preserve"> шанс</w:t>
+            </w:r>
+            <w:r>
+              <w:rPr>
+                <w:rFonts w:cstheme="minorHAnsi"/>
+              </w:rPr>
+              <w:t xml:space="preserve"> написати БУДЬ-ЩО інше, виродку. </w:t>
             </w:r>
           </w:p>
         </w:tc>
@@ -6544,6 +6811,663 @@
                 <w:rFonts w:cstheme="minorHAnsi"/>
               </w:rPr>
               <w:t>[?]… чи можна його з’їсти…</w:t>
+            </w:r>
+          </w:p>
+        </w:tc>
+      </w:tr>
+    </w:tbl>
+    <w:p>
+      <w:pPr>
+        <w:rPr>
+          <w:rFonts w:cstheme="minorHAnsi"/>
+          <w:b/>
+        </w:rPr>
+      </w:pPr>
+    </w:p>
+    <w:p>
+      <w:pPr>
+        <w:rPr>
+          <w:rFonts w:cstheme="minorHAnsi"/>
+        </w:rPr>
+      </w:pPr>
+      <w:r>
+        <w:rPr>
+          <w:rFonts w:cstheme="minorHAnsi"/>
+        </w:rPr>
+        <w:t xml:space="preserve">А: </w:t>
+      </w:r>
+      <w:r>
+        <w:rPr>
+          <w:rFonts w:eastAsia="Times New Roman" w:cstheme="minorHAnsi"/>
+        </w:rPr>
+        <w:t>"</w:t>
+      </w:r>
+      <w:r>
+        <w:rPr>
+          <w:rFonts w:cstheme="minorHAnsi"/>
+          <w:lang w:val="en-US"/>
+        </w:rPr>
+        <w:t>…</w:t>
+      </w:r>
+      <w:r>
+        <w:rPr>
+          <w:rFonts w:eastAsia="Times New Roman" w:cstheme="minorHAnsi"/>
+        </w:rPr>
+        <w:t>"</w:t>
+      </w:r>
+    </w:p>
+    <w:p>
+      <w:pPr>
+        <w:rPr>
+          <w:rFonts w:cstheme="minorHAnsi"/>
+        </w:rPr>
+      </w:pPr>
+      <w:r>
+        <w:rPr>
+          <w:rFonts w:cstheme="minorHAnsi"/>
+          <w:lang w:val="en-US"/>
+        </w:rPr>
+        <w:t>B</w:t>
+      </w:r>
+      <w:r>
+        <w:rPr>
+          <w:rFonts w:cstheme="minorHAnsi"/>
+        </w:rPr>
+        <w:t>:</w:t>
+      </w:r>
+    </w:p>
+    <w:tbl>
+      <w:tblPr>
+        <w:tblStyle w:val="a3"/>
+        <w:tblW w:w="9629" w:type="dxa"/>
+        <w:tblLook w:val="04A0" w:firstRow="1" w:lastRow="0" w:firstColumn="1" w:lastColumn="0" w:noHBand="0" w:noVBand="1"/>
+      </w:tblPr>
+      <w:tblGrid>
+        <w:gridCol w:w="1804"/>
+        <w:gridCol w:w="743"/>
+        <w:gridCol w:w="7082"/>
+      </w:tblGrid>
+      <w:tr>
+        <w:tc>
+          <w:tcPr>
+            <w:tcW w:w="1804" w:type="dxa"/>
+          </w:tcPr>
+          <w:p>
+            <w:pPr>
+              <w:rPr>
+                <w:rFonts w:cstheme="minorHAnsi"/>
+              </w:rPr>
+            </w:pPr>
+            <w:r>
+              <w:rPr>
+                <w:rFonts w:cstheme="minorHAnsi"/>
+                <w:lang w:val="en-US"/>
+              </w:rPr>
+              <w:t>Enthusiastic</w:t>
+            </w:r>
+          </w:p>
+        </w:tc>
+        <w:tc>
+          <w:tcPr>
+            <w:tcW w:w="743" w:type="dxa"/>
+          </w:tcPr>
+          <w:p>
+            <w:pPr>
+              <w:jc w:val="center"/>
+              <w:rPr>
+                <w:rFonts w:cstheme="minorHAnsi"/>
+              </w:rPr>
+            </w:pPr>
+            <w:r>
+              <w:rPr>
+                <w:rFonts w:cstheme="minorHAnsi"/>
+              </w:rPr>
+              <w:t>4.0</w:t>
+            </w:r>
+          </w:p>
+        </w:tc>
+        <w:tc>
+          <w:tcPr>
+            <w:tcW w:w="7082" w:type="dxa"/>
+          </w:tcPr>
+          <w:p>
+            <w:pPr>
+              <w:rPr>
+                <w:rFonts w:cstheme="minorHAnsi"/>
+              </w:rPr>
+            </w:pPr>
+            <w:r>
+              <w:rPr>
+                <w:rFonts w:cstheme="minorHAnsi"/>
+              </w:rPr>
+              <w:t>Моя</w:t>
+            </w:r>
+            <w:r>
+              <w:rPr>
+                <w:rFonts w:cstheme="minorHAnsi"/>
+              </w:rPr>
+              <w:t>!</w:t>
+            </w:r>
+            <w:r>
+              <w:rPr>
+                <w:rFonts w:cstheme="minorHAnsi"/>
+              </w:rPr>
+              <w:t xml:space="preserve"> Тобі</w:t>
+            </w:r>
+            <w:r>
+              <w:rPr>
+                <w:rFonts w:cstheme="minorHAnsi"/>
+              </w:rPr>
+              <w:t>!!</w:t>
+            </w:r>
+            <w:r>
+              <w:rPr>
+                <w:rFonts w:cstheme="minorHAnsi"/>
+              </w:rPr>
+              <w:t xml:space="preserve"> Порада!!! Їж гарячий суп! І все буде добре!</w:t>
+            </w:r>
+          </w:p>
+        </w:tc>
+      </w:tr>
+      <w:tr>
+        <w:tc>
+          <w:tcPr>
+            <w:tcW w:w="1804" w:type="dxa"/>
+          </w:tcPr>
+          <w:p>
+            <w:pPr>
+              <w:rPr>
+                <w:rFonts w:cstheme="minorHAnsi"/>
+              </w:rPr>
+            </w:pPr>
+            <w:r>
+              <w:rPr>
+                <w:rFonts w:cstheme="minorHAnsi"/>
+                <w:lang w:val="en-US"/>
+              </w:rPr>
+              <w:t>Cheerful</w:t>
+            </w:r>
+          </w:p>
+        </w:tc>
+        <w:tc>
+          <w:tcPr>
+            <w:tcW w:w="743" w:type="dxa"/>
+          </w:tcPr>
+          <w:p>
+            <w:pPr>
+              <w:jc w:val="center"/>
+              <w:rPr>
+                <w:rFonts w:cstheme="minorHAnsi"/>
+              </w:rPr>
+            </w:pPr>
+            <w:r>
+              <w:rPr>
+                <w:rFonts w:cstheme="minorHAnsi"/>
+              </w:rPr>
+              <w:t>3.5</w:t>
+            </w:r>
+          </w:p>
+        </w:tc>
+        <w:tc>
+          <w:tcPr>
+            <w:tcW w:w="7082" w:type="dxa"/>
+          </w:tcPr>
+          <w:p>
+            <w:pPr>
+              <w:rPr>
+                <w:rFonts w:cstheme="minorHAnsi"/>
+              </w:rPr>
+            </w:pPr>
+            <w:r>
+              <w:rPr>
+                <w:rFonts w:cstheme="minorHAnsi"/>
+              </w:rPr>
+              <w:t>У-у, я знаю! Це гра така! Диви, я теж так вмію! … … …</w:t>
+            </w:r>
+          </w:p>
+        </w:tc>
+      </w:tr>
+      <w:tr>
+        <w:tc>
+          <w:tcPr>
+            <w:tcW w:w="1804" w:type="dxa"/>
+          </w:tcPr>
+          <w:p>
+            <w:pPr>
+              <w:rPr>
+                <w:rFonts w:cstheme="minorHAnsi"/>
+              </w:rPr>
+            </w:pPr>
+            <w:r>
+              <w:rPr>
+                <w:rFonts w:cstheme="minorHAnsi"/>
+                <w:lang w:val="en-US"/>
+              </w:rPr>
+              <w:lastRenderedPageBreak/>
+              <w:t>Conservative</w:t>
+            </w:r>
+          </w:p>
+        </w:tc>
+        <w:tc>
+          <w:tcPr>
+            <w:tcW w:w="743" w:type="dxa"/>
+          </w:tcPr>
+          <w:p>
+            <w:pPr>
+              <w:jc w:val="center"/>
+              <w:rPr>
+                <w:rFonts w:cstheme="minorHAnsi"/>
+              </w:rPr>
+            </w:pPr>
+            <w:r>
+              <w:rPr>
+                <w:rFonts w:cstheme="minorHAnsi"/>
+              </w:rPr>
+              <w:t>3.0</w:t>
+            </w:r>
+          </w:p>
+        </w:tc>
+        <w:tc>
+          <w:tcPr>
+            <w:tcW w:w="7082" w:type="dxa"/>
+          </w:tcPr>
+          <w:p>
+            <w:pPr>
+              <w:rPr>
+                <w:rFonts w:cstheme="minorHAnsi"/>
+              </w:rPr>
+            </w:pPr>
+            <w:r>
+              <w:rPr>
+                <w:rFonts w:cstheme="minorHAnsi"/>
+              </w:rPr>
+              <w:t>Щось не так</w:t>
+            </w:r>
+            <w:r>
+              <w:rPr>
+                <w:rFonts w:cstheme="minorHAnsi"/>
+              </w:rPr>
+              <w:t>?</w:t>
+            </w:r>
+          </w:p>
+        </w:tc>
+      </w:tr>
+      <w:tr>
+        <w:tc>
+          <w:tcPr>
+            <w:tcW w:w="1804" w:type="dxa"/>
+          </w:tcPr>
+          <w:p>
+            <w:pPr>
+              <w:rPr>
+                <w:rFonts w:cstheme="minorHAnsi"/>
+              </w:rPr>
+            </w:pPr>
+            <w:r>
+              <w:rPr>
+                <w:rFonts w:cstheme="minorHAnsi"/>
+                <w:lang w:val="en-US"/>
+              </w:rPr>
+              <w:t>Bored</w:t>
+            </w:r>
+          </w:p>
+        </w:tc>
+        <w:tc>
+          <w:tcPr>
+            <w:tcW w:w="743" w:type="dxa"/>
+          </w:tcPr>
+          <w:p>
+            <w:pPr>
+              <w:jc w:val="center"/>
+              <w:rPr>
+                <w:rFonts w:cstheme="minorHAnsi"/>
+              </w:rPr>
+            </w:pPr>
+            <w:r>
+              <w:rPr>
+                <w:rFonts w:cstheme="minorHAnsi"/>
+              </w:rPr>
+              <w:t>2.5</w:t>
+            </w:r>
+          </w:p>
+        </w:tc>
+        <w:tc>
+          <w:tcPr>
+            <w:tcW w:w="7082" w:type="dxa"/>
+          </w:tcPr>
+          <w:p>
+            <w:pPr>
+              <w:rPr>
+                <w:rFonts w:cstheme="minorHAnsi"/>
+              </w:rPr>
+            </w:pPr>
+            <w:r>
+              <w:rPr>
+                <w:rFonts w:cstheme="minorHAnsi"/>
+              </w:rPr>
+              <w:t>Ну</w:t>
+            </w:r>
+            <w:r>
+              <w:rPr>
+                <w:rFonts w:cstheme="minorHAnsi"/>
+              </w:rPr>
+              <w:t>?</w:t>
+            </w:r>
+          </w:p>
+        </w:tc>
+      </w:tr>
+      <w:tr>
+        <w:tc>
+          <w:tcPr>
+            <w:tcW w:w="1804" w:type="dxa"/>
+          </w:tcPr>
+          <w:p>
+            <w:pPr>
+              <w:rPr>
+                <w:rFonts w:cstheme="minorHAnsi"/>
+              </w:rPr>
+            </w:pPr>
+            <w:r>
+              <w:rPr>
+                <w:rFonts w:cstheme="minorHAnsi"/>
+                <w:lang w:val="en-US"/>
+              </w:rPr>
+              <w:t>Antagonistic</w:t>
+            </w:r>
+          </w:p>
+        </w:tc>
+        <w:tc>
+          <w:tcPr>
+            <w:tcW w:w="743" w:type="dxa"/>
+          </w:tcPr>
+          <w:p>
+            <w:pPr>
+              <w:jc w:val="center"/>
+              <w:rPr>
+                <w:rFonts w:cstheme="minorHAnsi"/>
+              </w:rPr>
+            </w:pPr>
+            <w:r>
+              <w:rPr>
+                <w:rFonts w:cstheme="minorHAnsi"/>
+              </w:rPr>
+              <w:t>2.0</w:t>
+            </w:r>
+          </w:p>
+        </w:tc>
+        <w:tc>
+          <w:tcPr>
+            <w:tcW w:w="7082" w:type="dxa"/>
+          </w:tcPr>
+          <w:p>
+            <w:pPr>
+              <w:rPr>
+                <w:rFonts w:cstheme="minorHAnsi"/>
+              </w:rPr>
+            </w:pPr>
+            <w:r>
+              <w:rPr>
+                <w:rFonts w:cstheme="minorHAnsi"/>
+              </w:rPr>
+              <w:t xml:space="preserve">Розказати тобі про парадокс </w:t>
+            </w:r>
+            <w:proofErr w:type="spellStart"/>
+            <w:r>
+              <w:rPr>
+                <w:rFonts w:cstheme="minorHAnsi"/>
+              </w:rPr>
+              <w:t>Монті</w:t>
+            </w:r>
+            <w:proofErr w:type="spellEnd"/>
+            <w:r>
+              <w:rPr>
+                <w:rFonts w:cstheme="minorHAnsi"/>
+              </w:rPr>
+              <w:t xml:space="preserve"> </w:t>
+            </w:r>
+            <w:proofErr w:type="spellStart"/>
+            <w:r>
+              <w:rPr>
+                <w:rFonts w:cstheme="minorHAnsi"/>
+              </w:rPr>
+              <w:t>Голла</w:t>
+            </w:r>
+            <w:proofErr w:type="spellEnd"/>
+            <w:r>
+              <w:rPr>
+                <w:rFonts w:cstheme="minorHAnsi"/>
+              </w:rPr>
+              <w:t>? А ні, стоп, ти ж дурний.</w:t>
+            </w:r>
+          </w:p>
+        </w:tc>
+      </w:tr>
+      <w:tr>
+        <w:tc>
+          <w:tcPr>
+            <w:tcW w:w="1804" w:type="dxa"/>
+          </w:tcPr>
+          <w:p>
+            <w:pPr>
+              <w:rPr>
+                <w:rFonts w:cstheme="minorHAnsi"/>
+              </w:rPr>
+            </w:pPr>
+            <w:r>
+              <w:rPr>
+                <w:rFonts w:cstheme="minorHAnsi"/>
+                <w:lang w:val="en-US"/>
+              </w:rPr>
+              <w:t>Angry</w:t>
+            </w:r>
+          </w:p>
+        </w:tc>
+        <w:tc>
+          <w:tcPr>
+            <w:tcW w:w="743" w:type="dxa"/>
+          </w:tcPr>
+          <w:p>
+            <w:pPr>
+              <w:jc w:val="center"/>
+              <w:rPr>
+                <w:rFonts w:cstheme="minorHAnsi"/>
+              </w:rPr>
+            </w:pPr>
+            <w:r>
+              <w:rPr>
+                <w:rFonts w:cstheme="minorHAnsi"/>
+              </w:rPr>
+              <w:t>1.5</w:t>
+            </w:r>
+          </w:p>
+        </w:tc>
+        <w:tc>
+          <w:tcPr>
+            <w:tcW w:w="7082" w:type="dxa"/>
+          </w:tcPr>
+          <w:p>
+            <w:pPr>
+              <w:rPr>
+                <w:rFonts w:cstheme="minorHAnsi"/>
+              </w:rPr>
+            </w:pPr>
+            <w:r>
+              <w:rPr>
+                <w:rFonts w:cstheme="minorHAnsi"/>
+              </w:rPr>
+              <w:t xml:space="preserve">Ти зараз витрачаєш символи на тишу, </w:t>
+            </w:r>
+            <w:proofErr w:type="spellStart"/>
+            <w:r>
+              <w:rPr>
+                <w:rFonts w:cstheme="minorHAnsi"/>
+              </w:rPr>
+              <w:t>фрік</w:t>
+            </w:r>
+            <w:proofErr w:type="spellEnd"/>
+            <w:r>
+              <w:rPr>
+                <w:rFonts w:cstheme="minorHAnsi"/>
+              </w:rPr>
+              <w:t xml:space="preserve">. Не </w:t>
+            </w:r>
+            <w:proofErr w:type="spellStart"/>
+            <w:r>
+              <w:rPr>
+                <w:rFonts w:cstheme="minorHAnsi"/>
+              </w:rPr>
+              <w:t>марай</w:t>
+            </w:r>
+            <w:proofErr w:type="spellEnd"/>
+            <w:r>
+              <w:rPr>
+                <w:rFonts w:cstheme="minorHAnsi"/>
+              </w:rPr>
+              <w:t xml:space="preserve"> пам’ять </w:t>
+            </w:r>
+            <w:proofErr w:type="spellStart"/>
+            <w:r>
+              <w:rPr>
+                <w:rFonts w:cstheme="minorHAnsi"/>
+              </w:rPr>
+              <w:t>компа</w:t>
+            </w:r>
+            <w:proofErr w:type="spellEnd"/>
+            <w:r>
+              <w:rPr>
+                <w:rFonts w:cstheme="minorHAnsi"/>
+              </w:rPr>
+              <w:t>.</w:t>
+            </w:r>
+          </w:p>
+        </w:tc>
+      </w:tr>
+      <w:tr>
+        <w:tc>
+          <w:tcPr>
+            <w:tcW w:w="1804" w:type="dxa"/>
+          </w:tcPr>
+          <w:p>
+            <w:pPr>
+              <w:rPr>
+                <w:rFonts w:cstheme="minorHAnsi"/>
+              </w:rPr>
+            </w:pPr>
+            <w:r>
+              <w:rPr>
+                <w:rFonts w:cstheme="minorHAnsi"/>
+                <w:lang w:val="en-US"/>
+              </w:rPr>
+              <w:t>Fearful</w:t>
+            </w:r>
+          </w:p>
+        </w:tc>
+        <w:tc>
+          <w:tcPr>
+            <w:tcW w:w="743" w:type="dxa"/>
+          </w:tcPr>
+          <w:p>
+            <w:pPr>
+              <w:jc w:val="center"/>
+              <w:rPr>
+                <w:rFonts w:cstheme="minorHAnsi"/>
+              </w:rPr>
+            </w:pPr>
+            <w:r>
+              <w:rPr>
+                <w:rFonts w:cstheme="minorHAnsi"/>
+              </w:rPr>
+              <w:t>1.0</w:t>
+            </w:r>
+          </w:p>
+        </w:tc>
+        <w:tc>
+          <w:tcPr>
+            <w:tcW w:w="7082" w:type="dxa"/>
+          </w:tcPr>
+          <w:p>
+            <w:pPr>
+              <w:rPr>
+                <w:rFonts w:cstheme="minorHAnsi"/>
+              </w:rPr>
+            </w:pPr>
+            <w:r>
+              <w:rPr>
+                <w:rFonts w:cstheme="minorHAnsi"/>
+              </w:rPr>
+              <w:t>Я-я тебе образив</w:t>
+            </w:r>
+            <w:r>
+              <w:rPr>
+                <w:rFonts w:cstheme="minorHAnsi"/>
+              </w:rPr>
+              <w:t>???</w:t>
+            </w:r>
+            <w:r>
+              <w:rPr>
+                <w:rFonts w:cstheme="minorHAnsi"/>
+              </w:rPr>
+              <w:t xml:space="preserve"> В-вибач??</w:t>
+            </w:r>
+            <w:bookmarkStart w:id="0" w:name="_GoBack"/>
+            <w:bookmarkEnd w:id="0"/>
+          </w:p>
+        </w:tc>
+      </w:tr>
+      <w:tr>
+        <w:tc>
+          <w:tcPr>
+            <w:tcW w:w="1804" w:type="dxa"/>
+          </w:tcPr>
+          <w:p>
+            <w:pPr>
+              <w:rPr>
+                <w:rFonts w:cstheme="minorHAnsi"/>
+              </w:rPr>
+            </w:pPr>
+            <w:r>
+              <w:rPr>
+                <w:rFonts w:cstheme="minorHAnsi"/>
+                <w:lang w:val="en-US"/>
+              </w:rPr>
+              <w:t>Apathetic</w:t>
+            </w:r>
+          </w:p>
+        </w:tc>
+        <w:tc>
+          <w:tcPr>
+            <w:tcW w:w="743" w:type="dxa"/>
+          </w:tcPr>
+          <w:p>
+            <w:pPr>
+              <w:jc w:val="center"/>
+              <w:rPr>
+                <w:rFonts w:cstheme="minorHAnsi"/>
+              </w:rPr>
+            </w:pPr>
+            <w:r>
+              <w:rPr>
+                <w:rFonts w:cstheme="minorHAnsi"/>
+              </w:rPr>
+              <w:t>0.5</w:t>
+            </w:r>
+          </w:p>
+        </w:tc>
+        <w:tc>
+          <w:tcPr>
+            <w:tcW w:w="7082" w:type="dxa"/>
+          </w:tcPr>
+          <w:p>
+            <w:pPr>
+              <w:rPr>
+                <w:rFonts w:cstheme="minorHAnsi"/>
+              </w:rPr>
+            </w:pPr>
+            <w:r>
+              <w:rPr>
+                <w:rFonts w:cstheme="minorHAnsi"/>
+              </w:rPr>
+              <w:t>…</w:t>
             </w:r>
           </w:p>
         </w:tc>

</xml_diff>